<commit_message>
Updated Week 2 Security Assessment Report (final detailed version)
</commit_message>
<xml_diff>
--- a/week2-authentication-security-implementation/Week2_Security_Assessment_Report.docx
+++ b/week2-authentication-security-implementation/Week2_Security_Assessment_Report.docx
@@ -2,180 +2,212 @@
 <file path=word/document.xml><?xml version="1.0" encoding="utf-8"?>
 <w:document xmlns:wpc="http://schemas.microsoft.com/office/word/2010/wordprocessingCanvas" xmlns:mo="http://schemas.microsoft.com/office/mac/office/2008/main" xmlns:mc="http://schemas.openxmlformats.org/markup-compatibility/2006" xmlns:mv="urn:schemas-microsoft-com:mac:vml" xmlns:o="urn:schemas-microsoft-com:office:office" xmlns:r="http://schemas.openxmlformats.org/officeDocument/2006/relationships" xmlns:m="http://schemas.openxmlformats.org/officeDocument/2006/math" xmlns:v="urn:schemas-microsoft-com:vml" xmlns:wp14="http://schemas.microsoft.com/office/word/2010/wordprocessingDrawing" xmlns:wp="http://schemas.openxmlformats.org/drawingml/2006/wordprocessingDrawing" xmlns:w10="urn:schemas-microsoft-com:office:word" xmlns:w="http://schemas.openxmlformats.org/wordprocessingml/2006/main" xmlns:w14="http://schemas.microsoft.com/office/word/2010/wordml" xmlns:wpg="http://schemas.microsoft.com/office/word/2010/wordprocessingGroup" xmlns:wpi="http://schemas.microsoft.com/office/word/2010/wordprocessingInk" xmlns:wne="http://schemas.microsoft.com/office/word/2006/wordml" xmlns:wps="http://schemas.microsoft.com/office/word/2010/wordprocessingShape" mc:Ignorable="w14 wp14">
   <w:body>
-    <w:p/>
+    <w:p>
+      <w:pPr>
+        <w:pStyle w:val="Heading1"/>
+      </w:pPr>
+      <w:r>
+        <w:t>Week 2 Security Assessment Report — NodeGoat</w:t>
+      </w:r>
+    </w:p>
+    <w:p>
+      <w:pPr>
+        <w:pStyle w:val="Heading2"/>
+      </w:pPr>
+      <w:r>
+        <w:t>1. Input Validation &amp; Sanitization</w:t>
+      </w:r>
+    </w:p>
     <w:p>
       <w:r>
-        <w:t>WEEK 2 – SECURITY ASSESSMENT REPORT</w:t>
+        <w:t>Description:</w:t>
+      </w:r>
+    </w:p>
+    <w:p>
+      <w:r>
+        <w:t>The application previously allowed unsanitized user input on the login and signup pages, enabling potential XSS payloads.</w:t>
       </w:r>
     </w:p>
     <w:p/>
     <w:p>
       <w:r>
-        <w:t>A. Objectives</w:t>
+        <w:t>Impact:</w:t>
       </w:r>
     </w:p>
     <w:p>
       <w:r>
-        <w:t>The objective of the Week 2 Security Assessment was to identify, confirm, exploit, fix, and validate three critical security vulnerabilities in the OWASP NodeGoat application:</w:t>
-      </w:r>
-    </w:p>
-    <w:p>
-      <w:r>
-        <w:t>1. Vulnerability 1: Missing Input Validation (Login Module)</w:t>
-      </w:r>
-    </w:p>
-    <w:p>
-      <w:r>
-        <w:t>2. Vulnerability 2: Weak Password Storage (Plaintext Passwords)</w:t>
-      </w:r>
-    </w:p>
-    <w:p>
-      <w:r>
-        <w:t>3. Vulnerability 3: Insecure HTTP Communication &amp; Security Header Misconfiguration</w:t>
+        <w:t>An attacker could inject malicious JavaScript, steal session tokens, or perform account takeover.</w:t>
       </w:r>
     </w:p>
     <w:p/>
     <w:p>
       <w:r>
-        <w:t>C. Evidence Collection</w:t>
+        <w:t>Evidence:</w:t>
+      </w:r>
+    </w:p>
+    <w:p>
+      <w:r>
+        <w:t>• 01_login_page_before_fix.png</w:t>
+      </w:r>
+    </w:p>
+    <w:p>
+      <w:r>
+        <w:t>• 02_login_invalid_input_response.png</w:t>
+      </w:r>
+    </w:p>
+    <w:p>
+      <w:r>
+        <w:t>• 03_ZAP_login_request_with_script_payload.png</w:t>
+      </w:r>
+    </w:p>
+    <w:p>
+      <w:r>
+        <w:t>• 04_ZAP_login_response_invalid_username.png</w:t>
       </w:r>
     </w:p>
     <w:p/>
     <w:p>
       <w:r>
-        <w:t>VULNERABILITY 1 — Missing Login Input Validation</w:t>
+        <w:t>Fix Applied:</w:t>
       </w:r>
     </w:p>
     <w:p>
       <w:r>
-        <w:t>C.1 Evidence Before Fix</w:t>
+        <w:t>Validator library was added to restrict malicious input using validator.isEmail() and validator.escape().</w:t>
+      </w:r>
+    </w:p>
+    <w:p>
+      <w:pPr>
+        <w:pStyle w:val="Heading2"/>
+      </w:pPr>
+      <w:r>
+        <w:t>2. Password Hashing with bcrypt</w:t>
       </w:r>
     </w:p>
     <w:p>
       <w:r>
-        <w:t>01_login_page_before_fix.png – Original login page with no validation.</w:t>
+        <w:t>Description:</w:t>
       </w:r>
     </w:p>
     <w:p>
       <w:r>
-        <w:t>02_login_invalid_input_response.png – Invalid input accepted.</w:t>
-      </w:r>
-    </w:p>
-    <w:p>
-      <w:r>
-        <w:t>03_ZAP_login_request_with_script_payload.png – Script payload accepted.</w:t>
-      </w:r>
-    </w:p>
-    <w:p>
-      <w:r>
-        <w:t>04_ZAP_login_response_invalid_username.png – Improper error message.</w:t>
+        <w:t>Plaintext passwords were stored in MongoDB and transmitted in requests.</w:t>
       </w:r>
     </w:p>
     <w:p/>
     <w:p>
       <w:r>
-        <w:t>VULNERABILITY 2 — Weak Password Storage</w:t>
+        <w:t>Impact:</w:t>
       </w:r>
     </w:p>
     <w:p>
       <w:r>
-        <w:t>C.1 Evidence Before Fix</w:t>
-      </w:r>
-    </w:p>
-    <w:p>
-      <w:r>
-        <w:t>06_ZAP_plaintext_password_in_request.png – Plaintext password in HTTP body.</w:t>
-      </w:r>
-    </w:p>
-    <w:p>
-      <w:r>
-        <w:t>05_MongoDB_plaintext_password.png – Password stored in plaintext in DB.</w:t>
-      </w:r>
-    </w:p>
-    <w:p>
-      <w:r>
-        <w:t>06_UserDAO_plaintext_password_and_commented_bcrypt_01.png – Raw password stored.</w:t>
-      </w:r>
-    </w:p>
-    <w:p>
-      <w:r>
-        <w:t>06_UserDAO_plaintext_password_and_commented_bcrypt_02.png – Bcrypt commented out.</w:t>
-      </w:r>
-    </w:p>
-    <w:p>
-      <w:r>
-        <w:t>08_UserDAO_weak_password_compare_plaintext.png – Weak string comparison.</w:t>
-      </w:r>
-    </w:p>
-    <w:p>
-      <w:r>
-        <w:t>07_Session_handleSignup_plaintext_password.png – Plaintext password passed from handler.</w:t>
+        <w:t>Database exposure would reveal all user passwords.</w:t>
       </w:r>
     </w:p>
     <w:p/>
     <w:p>
       <w:r>
-        <w:t>C.2 Evidence After Fix</w:t>
+        <w:t>Evidence:</w:t>
       </w:r>
     </w:p>
     <w:p>
       <w:r>
-        <w:t>07_MongoDB_password_hash_after_fix.png – Bcrypt hash stored.</w:t>
+        <w:t>• 05_MongoDB_plaintext_password.png</w:t>
+      </w:r>
+    </w:p>
+    <w:p>
+      <w:r>
+        <w:t>• 06_UserDAO_plaintext_password_and_commented_bcrypt_01.png</w:t>
+      </w:r>
+    </w:p>
+    <w:p>
+      <w:r>
+        <w:t>• 06_UserDAO_plaintext_password_and_commented_bcrypt_02.png</w:t>
+      </w:r>
+    </w:p>
+    <w:p>
+      <w:r>
+        <w:t>• 07_MongoDB_password_hash_after_fix.png</w:t>
       </w:r>
     </w:p>
     <w:p/>
     <w:p>
       <w:r>
-        <w:t>VULNERABILITY 3 — Insecure HTTP Communication &amp; Missing Security Headers</w:t>
+        <w:t>Fix Applied:</w:t>
       </w:r>
     </w:p>
     <w:p>
       <w:r>
-        <w:t>C.1 Evidence Before Fix</w:t>
+        <w:t>Passwords are now hashed with bcrypt.hash() during signup and verified using bcrypt.compare().</w:t>
+      </w:r>
+    </w:p>
+    <w:p>
+      <w:pPr>
+        <w:pStyle w:val="Heading2"/>
+      </w:pPr>
+      <w:r>
+        <w:t>3. Missing Security Headers (Helmet.js)</w:t>
       </w:r>
     </w:p>
     <w:p>
       <w:r>
-        <w:t>09_ZAP_HTTP_request.png – HTTP GET request.</w:t>
+        <w:t>Description:</w:t>
       </w:r>
     </w:p>
     <w:p>
       <w:r>
-        <w:t>10_ZAP_HTTP_response.png – HTTP response.</w:t>
-      </w:r>
-    </w:p>
-    <w:p>
-      <w:r>
-        <w:t>11_ZAP_alert_X-Powered-By_leak.png – Sensitive header leak.</w:t>
-      </w:r>
-    </w:p>
-    <w:p>
-      <w:r>
-        <w:t>12_Insecure_HTTP_Login_Request.png – Login over HTTP.</w:t>
-      </w:r>
-    </w:p>
-    <w:p>
-      <w:r>
-        <w:t>13_Insecure_HTTP_Signup_Request.png – Signup over HTTP.</w:t>
-      </w:r>
-    </w:p>
-    <w:p>
-      <w:r>
-        <w:t>14_HTTP_Traffic_Overview.png – Overview of insecure traffic.</w:t>
+        <w:t>The server lacked essential security headers, exposing technology stack and increasing attack surface.</w:t>
       </w:r>
     </w:p>
     <w:p/>
     <w:p>
       <w:r>
-        <w:t>C.2 Evidence After Fix</w:t>
+        <w:t>Impact:</w:t>
       </w:r>
     </w:p>
     <w:p>
       <w:r>
-        <w:t>(Upcoming Helmet.js Fix Validation)</w:t>
+        <w:t>Attackers could fingerprint the server, perform targeted attacks, or use the X‑Powered‑By leak for exploitation.</w:t>
       </w:r>
     </w:p>
     <w:p/>
+    <w:p>
+      <w:r>
+        <w:t>Evidence:</w:t>
+      </w:r>
+    </w:p>
+    <w:p>
+      <w:r>
+        <w:t>• 11_ZAP_alert_X-Powered-By_leak.png</w:t>
+      </w:r>
+    </w:p>
+    <w:p>
+      <w:r>
+        <w:t>• 12_Insecure_HTTP_Login_Request.png</w:t>
+      </w:r>
+    </w:p>
+    <w:p>
+      <w:r>
+        <w:t>• 13_Insecure_HTTP_Signup_Request.png</w:t>
+      </w:r>
+    </w:p>
+    <w:p>
+      <w:r>
+        <w:t>• 14_HTTP_Traffic_Overview.png</w:t>
+      </w:r>
+    </w:p>
+    <w:p/>
+    <w:p>
+      <w:r>
+        <w:t>Fix Applied:</w:t>
+      </w:r>
+    </w:p>
+    <w:p>
+      <w:r>
+        <w:t>Helmet.js middleware added to enforce secure HTTP headers (remove X‑Powered‑By, add no‑sniff, hide tech stack).</w:t>
+      </w:r>
+    </w:p>
     <w:sectPr>
       <w:pgSz w:w="12240" w:h="15840"/>
       <w:pgMar w:top="1440" w:right="1800" w:bottom="1440" w:left="1800" w:header="720" w:footer="720" w:gutter="0"/>

</xml_diff>